<commit_message>
Amends queries in previous version of HexitecGigE User Manual.docx
Former-commit-id: 4b948d3d0cb4e3ecfe99b4a63fcdc8d6dfdb46db
</commit_message>
<xml_diff>
--- a/HexitecGigE/HexitecGigE User Manual.docx
+++ b/HexitecGigE/HexitecGigE User Manual.docx
@@ -292,7 +292,13 @@
         <w:rPr>
           <w:lang w:val="en-GB"/>
         </w:rPr>
-        <w:t xml:space="preserve"> process and display data. The initial version will outline the different tabs and elements, while later on more details will be added for each.</w:t>
+        <w:t xml:space="preserve"> process and display data. </w:t>
+      </w:r>
+      <w:r>
+        <w:rPr>
+          <w:lang w:val="en-GB"/>
+        </w:rPr>
+        <w:t>Each tab is described in turn, with each individual setting detailed and described.</w:t>
       </w:r>
     </w:p>
     <w:p>
@@ -308,8 +314,6 @@
         </w:rPr>
         <w:br w:type="page"/>
       </w:r>
-      <w:bookmarkStart w:id="3" w:name="_GoBack"/>
-      <w:bookmarkEnd w:id="3"/>
     </w:p>
     <w:p>
       <w:pPr>
@@ -489,19 +493,32 @@
           <w:lang w:val="en-GB"/>
         </w:rPr>
       </w:pPr>
-      <w:bookmarkStart w:id="4" w:name="_Ref512583134"/>
+      <w:bookmarkStart w:id="3" w:name="_Ref512583134"/>
       <w:r>
         <w:t xml:space="preserve">Figure </w:t>
       </w:r>
-      <w:fldSimple w:instr=" SEQ Figure \* ARABIC ">
-        <w:r>
-          <w:rPr>
-            <w:noProof/>
-          </w:rPr>
-          <w:t>1</w:t>
-        </w:r>
-      </w:fldSimple>
-      <w:bookmarkEnd w:id="4"/>
+      <w:r>
+        <w:fldChar w:fldCharType="begin"/>
+      </w:r>
+      <w:r>
+        <w:instrText xml:space="preserve"> SEQ Figure \* ARABIC </w:instrText>
+      </w:r>
+      <w:r>
+        <w:fldChar w:fldCharType="separate"/>
+      </w:r>
+      <w:r>
+        <w:rPr>
+          <w:noProof/>
+        </w:rPr>
+        <w:t>1</w:t>
+      </w:r>
+      <w:r>
+        <w:rPr>
+          <w:noProof/>
+        </w:rPr>
+        <w:fldChar w:fldCharType="end"/>
+      </w:r>
+      <w:bookmarkEnd w:id="3"/>
       <w:r>
         <w:t xml:space="preserve"> - The program toolbar.</w:t>
       </w:r>
@@ -939,19 +956,32 @@
           <w:lang w:val="en-GB"/>
         </w:rPr>
       </w:pPr>
-      <w:bookmarkStart w:id="5" w:name="_Ref512596953"/>
+      <w:bookmarkStart w:id="4" w:name="_Ref512596953"/>
       <w:r>
         <w:t xml:space="preserve">Figure </w:t>
       </w:r>
-      <w:fldSimple w:instr=" SEQ Figure \* ARABIC ">
-        <w:r>
-          <w:rPr>
-            <w:noProof/>
-          </w:rPr>
-          <w:t>2</w:t>
-        </w:r>
-      </w:fldSimple>
-      <w:bookmarkEnd w:id="5"/>
+      <w:r>
+        <w:fldChar w:fldCharType="begin"/>
+      </w:r>
+      <w:r>
+        <w:instrText xml:space="preserve"> SEQ Figure \* ARABIC </w:instrText>
+      </w:r>
+      <w:r>
+        <w:fldChar w:fldCharType="separate"/>
+      </w:r>
+      <w:r>
+        <w:rPr>
+          <w:noProof/>
+        </w:rPr>
+        <w:t>2</w:t>
+      </w:r>
+      <w:r>
+        <w:rPr>
+          <w:noProof/>
+        </w:rPr>
+        <w:fldChar w:fldCharType="end"/>
+      </w:r>
+      <w:bookmarkEnd w:id="4"/>
       <w:r>
         <w:t xml:space="preserve"> - the Application Output.</w:t>
       </w:r>
@@ -1431,6 +1461,7 @@
           <w:lang w:val="en-GB"/>
         </w:rPr>
       </w:pPr>
+      <w:bookmarkStart w:id="5" w:name="_GoBack"/>
       <w:r>
         <w:rPr>
           <w:noProof/>
@@ -1486,6 +1517,7 @@
           </wp:inline>
         </w:drawing>
       </w:r>
+      <w:bookmarkEnd w:id="5"/>
     </w:p>
     <w:p>
       <w:pPr>
@@ -1504,27 +1536,14 @@
       <w:r>
         <w:t xml:space="preserve">Figure </w:t>
       </w:r>
-      <w:r>
-        <w:fldChar w:fldCharType="begin"/>
-      </w:r>
-      <w:r>
-        <w:instrText xml:space="preserve"> SEQ Figure \* ARABIC </w:instrText>
-      </w:r>
-      <w:r>
-        <w:fldChar w:fldCharType="separate"/>
-      </w:r>
-      <w:r>
-        <w:rPr>
-          <w:noProof/>
-        </w:rPr>
-        <w:t>3</w:t>
-      </w:r>
-      <w:r>
-        <w:rPr>
-          <w:noProof/>
-        </w:rPr>
-        <w:fldChar w:fldCharType="end"/>
-      </w:r>
+      <w:fldSimple w:instr=" SEQ Figure \* ARABIC ">
+        <w:r>
+          <w:rPr>
+            <w:noProof/>
+          </w:rPr>
+          <w:t>3</w:t>
+        </w:r>
+      </w:fldSimple>
       <w:bookmarkEnd w:id="6"/>
       <w:r>
         <w:t xml:space="preserve"> - Pixel Histograms.</w:t>
@@ -1562,14 +1581,27 @@
                   <w:r>
                     <w:t xml:space="preserve">Figure </w:t>
                   </w:r>
-                  <w:fldSimple w:instr=" SEQ Figure \* ARABIC ">
-                    <w:r>
-                      <w:rPr>
-                        <w:noProof/>
-                      </w:rPr>
-                      <w:t>4</w:t>
-                    </w:r>
-                  </w:fldSimple>
+                  <w:r>
+                    <w:fldChar w:fldCharType="begin"/>
+                  </w:r>
+                  <w:r>
+                    <w:instrText xml:space="preserve"> SEQ Figure \* ARABIC </w:instrText>
+                  </w:r>
+                  <w:r>
+                    <w:fldChar w:fldCharType="separate"/>
+                  </w:r>
+                  <w:r>
+                    <w:rPr>
+                      <w:noProof/>
+                    </w:rPr>
+                    <w:t>4</w:t>
+                  </w:r>
+                  <w:r>
+                    <w:rPr>
+                      <w:noProof/>
+                    </w:rPr>
+                    <w:fldChar w:fldCharType="end"/>
+                  </w:r>
                   <w:bookmarkEnd w:id="8"/>
                   <w:r>
                     <w:t xml:space="preserve"> - The Plotter.</w:t>
@@ -1845,14 +1877,27 @@
                   <w:r>
                     <w:t xml:space="preserve">Figure </w:t>
                   </w:r>
-                  <w:fldSimple w:instr=" SEQ Figure \* ARABIC ">
-                    <w:r>
-                      <w:rPr>
-                        <w:noProof/>
-                      </w:rPr>
-                      <w:t>5</w:t>
-                    </w:r>
-                  </w:fldSimple>
+                  <w:r>
+                    <w:fldChar w:fldCharType="begin"/>
+                  </w:r>
+                  <w:r>
+                    <w:instrText xml:space="preserve"> SEQ Figure \* ARABIC </w:instrText>
+                  </w:r>
+                  <w:r>
+                    <w:fldChar w:fldCharType="separate"/>
+                  </w:r>
+                  <w:r>
+                    <w:rPr>
+                      <w:noProof/>
+                    </w:rPr>
+                    <w:t>5</w:t>
+                  </w:r>
+                  <w:r>
+                    <w:rPr>
+                      <w:noProof/>
+                    </w:rPr>
+                    <w:fldChar w:fldCharType="end"/>
+                  </w:r>
                   <w:bookmarkEnd w:id="9"/>
                   <w:r>
                     <w:t xml:space="preserve"> - The Plotter toolbar.</w:t>
@@ -1942,56 +1987,152 @@
       <w:pPr>
         <w:spacing w:after="0" w:line="240" w:lineRule="auto"/>
       </w:pPr>
-      <w:r>
-        <w:rPr>
-          <w:noProof/>
-        </w:rPr>
-        <w:pict>
-          <v:shape id="_x0000_s1031" type="#_x0000_t202" style="position:absolute;margin-left:148.4pt;margin-top:200pt;width:75.35pt;height:.05pt;z-index:251668480;mso-position-horizontal-relative:text;mso-position-vertical-relative:text" stroked="f">
-            <v:textbox style="mso-fit-shape-to-text:t" inset="0,0,0,0">
-              <w:txbxContent>
-                <w:p>
-                  <w:pPr>
-                    <w:pStyle w:val="Caption"/>
-                    <w:rPr>
-                      <w:noProof/>
-                      <w:sz w:val="24"/>
-                    </w:rPr>
-                  </w:pPr>
-                  <w:r>
-                    <w:t xml:space="preserve">Figure </w:t>
-                  </w:r>
-                  <w:fldSimple w:instr=" SEQ Figure \* ARABIC ">
-                    <w:r>
-                      <w:rPr>
-                        <w:noProof/>
-                      </w:rPr>
-                      <w:t>6</w:t>
-                    </w:r>
-                  </w:fldSimple>
-                  <w:r>
-                    <w:t xml:space="preserve"> - Pixel Addition.</w:t>
-                  </w:r>
-                </w:p>
-              </w:txbxContent>
-            </v:textbox>
-            <w10:wrap type="square"/>
-          </v:shape>
-        </w:pict>
-      </w:r>
+    </w:p>
+    <w:p>
+      <w:pPr>
+        <w:pStyle w:val="NoSpacing"/>
+      </w:pPr>
+      <w:r>
+        <w:t>The two zoom icons aside, the others provide:</w:t>
+      </w:r>
+    </w:p>
+    <w:p>
+      <w:pPr>
+        <w:pStyle w:val="NoSpacing"/>
+        <w:numPr>
+          <w:ilvl w:val="0"/>
+          <w:numId w:val="9"/>
+        </w:numPr>
+      </w:pPr>
+      <w:r>
+        <w:t>Toggle Grid - Toggle a 5x4 grid across the plot.</w:t>
+      </w:r>
+    </w:p>
+    <w:p>
+      <w:pPr>
+        <w:pStyle w:val="NoSpacing"/>
+        <w:numPr>
+          <w:ilvl w:val="0"/>
+          <w:numId w:val="9"/>
+        </w:numPr>
+      </w:pPr>
+      <w:r>
+        <w:t>Toggle Hold - Hold more than one pixel histogram in the Plotter.</w:t>
+      </w:r>
+    </w:p>
+    <w:p>
+      <w:pPr>
+        <w:pStyle w:val="NoSpacing"/>
+        <w:numPr>
+          <w:ilvl w:val="0"/>
+          <w:numId w:val="9"/>
+        </w:numPr>
+      </w:pPr>
+      <w:r>
+        <w:t>Clear Plot -</w:t>
+      </w:r>
+      <w:r>
+        <w:t xml:space="preserve"> </w:t>
+      </w:r>
+      <w:r>
+        <w:t>Clear all but the current pixel histogram from the Plotter.</w:t>
+      </w:r>
+    </w:p>
+    <w:p>
+      <w:pPr>
+        <w:pStyle w:val="NoSpacing"/>
+        <w:numPr>
+          <w:ilvl w:val="0"/>
+          <w:numId w:val="9"/>
+        </w:numPr>
+      </w:pPr>
+      <w:r>
+        <w:t xml:space="preserve">Toggle X Explorer - </w:t>
+      </w:r>
+      <w:r>
+        <w:t xml:space="preserve">Highlight the value at a specific point of </w:t>
+      </w:r>
+      <w:r>
+        <w:t>the black shape in the Plotter.</w:t>
+      </w:r>
+    </w:p>
+    <w:p>
+      <w:pPr>
+        <w:pStyle w:val="NoSpacing"/>
+        <w:numPr>
+          <w:ilvl w:val="0"/>
+          <w:numId w:val="9"/>
+        </w:numPr>
+      </w:pPr>
+      <w:r>
+        <w:t xml:space="preserve">Toggle Sum Explorer - </w:t>
+      </w:r>
+      <w:r>
+        <w:t>Integrate the curve below the black shape in the Plotter.</w:t>
+      </w:r>
+    </w:p>
+    <w:p>
+      <w:pPr>
+        <w:pStyle w:val="NoSpacing"/>
+      </w:pPr>
+      <w:r>
+        <w:t xml:space="preserve">The two toggle options can seemingly behave in a similar fashion. The Toggle X Explorer highlights the value of the curve corresponding to </w:t>
+      </w:r>
+      <w:proofErr w:type="gramStart"/>
+      <w:r>
+        <w:t>were</w:t>
+      </w:r>
+      <w:proofErr w:type="gramEnd"/>
+      <w:r>
+        <w:t xml:space="preserve"> the mouse pointer was double clicked. When this option has been selected, a spin box appears with an initial value of 0. By incrementing the spin box value, the width on either side on the X axis is increased. So if</w:t>
+      </w:r>
+      <w:r>
+        <w:t xml:space="preserve"> for instance the spin box is given a value of 3, then 3 bin widths on either side are used. Meaning, integration is performed beginning 3 bins below the selected value and ending 3 </w:t>
+      </w:r>
+      <w:r>
+        <w:lastRenderedPageBreak/>
+        <w:t xml:space="preserve">bins above it. Incrementing the spin box value means this </w:t>
+      </w:r>
+      <w:proofErr w:type="spellStart"/>
+      <w:r>
+        <w:t>behaviour</w:t>
+      </w:r>
+      <w:proofErr w:type="spellEnd"/>
+      <w:r>
+        <w:t xml:space="preserve"> becomes similar to that of the Toggle Sum Explorer although the </w:t>
+      </w:r>
+      <w:r>
+        <w:t>Toggle Sum Explorer</w:t>
+      </w:r>
+      <w:r>
+        <w:t xml:space="preserve"> integrates beginning with the first visible X value, ending with the last visible X value. The exact </w:t>
+      </w:r>
+      <w:proofErr w:type="spellStart"/>
+      <w:r>
+        <w:t>behaviour</w:t>
+      </w:r>
+      <w:proofErr w:type="spellEnd"/>
+      <w:r>
+        <w:t xml:space="preserve"> both of these are more readily understood by playing around with each. Especially if left clicking with the mouse and dragging from top left to bottom right a subsection of the Plotter area.</w:t>
+      </w:r>
+    </w:p>
+    <w:p>
+      <w:pPr>
+        <w:pStyle w:val="NoSpacing"/>
+      </w:pPr>
       <w:r>
         <w:rPr>
           <w:noProof/>
           <w:lang w:val="en-GB" w:eastAsia="en-GB"/>
         </w:rPr>
         <w:drawing>
-          <wp:anchor distT="0" distB="0" distL="114300" distR="114300" simplePos="0" relativeHeight="251666432" behindDoc="0" locked="0" layoutInCell="1" allowOverlap="1" wp14:anchorId="46F5C8FE" wp14:editId="5E2C84A0">
+          <wp:anchor distT="0" distB="0" distL="114300" distR="114300" simplePos="0" relativeHeight="251666432" behindDoc="0" locked="0" layoutInCell="1" allowOverlap="1" wp14:anchorId="51C3E448" wp14:editId="631974D9">
             <wp:simplePos x="0" y="0"/>
             <wp:positionH relativeFrom="margin">
-              <wp:posOffset>4381500</wp:posOffset>
+              <wp:posOffset>4688840</wp:posOffset>
             </wp:positionH>
             <wp:positionV relativeFrom="margin">
-              <wp:posOffset>6262370</wp:posOffset>
+              <wp:posOffset>-635</wp:posOffset>
             </wp:positionV>
             <wp:extent cx="956945" cy="2306955"/>
             <wp:effectExtent l="0" t="0" r="0" b="0"/>
@@ -2047,159 +2188,143 @@
         <w:pStyle w:val="NoSpacing"/>
       </w:pPr>
       <w:r>
-        <w:t>The two zoom icons aside, the others provide:</w:t>
+        <w:rPr>
+          <w:noProof/>
+        </w:rPr>
+        <w:pict>
+          <v:shape id="_x0000_s1031" type="#_x0000_t202" style="position:absolute;margin-left:364.25pt;margin-top:61.15pt;width:92.85pt;height:21pt;z-index:251668480;mso-position-horizontal-relative:text;mso-position-vertical-relative:text" stroked="f">
+            <v:textbox style="mso-fit-shape-to-text:t" inset="0,0,0,0">
+              <w:txbxContent>
+                <w:p>
+                  <w:pPr>
+                    <w:pStyle w:val="Caption"/>
+                    <w:rPr>
+                      <w:noProof/>
+                      <w:sz w:val="24"/>
+                    </w:rPr>
+                  </w:pPr>
+                  <w:bookmarkStart w:id="10" w:name="_Ref512846288"/>
+                  <w:bookmarkStart w:id="11" w:name="_Ref512846299"/>
+                  <w:r>
+                    <w:t xml:space="preserve">Figure </w:t>
+                  </w:r>
+                  <w:r>
+                    <w:fldChar w:fldCharType="begin"/>
+                  </w:r>
+                  <w:r>
+                    <w:instrText xml:space="preserve"> SEQ Figure \* ARABIC </w:instrText>
+                  </w:r>
+                  <w:r>
+                    <w:fldChar w:fldCharType="separate"/>
+                  </w:r>
+                  <w:r>
+                    <w:rPr>
+                      <w:noProof/>
+                    </w:rPr>
+                    <w:t>6</w:t>
+                  </w:r>
+                  <w:r>
+                    <w:rPr>
+                      <w:noProof/>
+                    </w:rPr>
+                    <w:fldChar w:fldCharType="end"/>
+                  </w:r>
+                  <w:bookmarkEnd w:id="11"/>
+                  <w:r>
+                    <w:t xml:space="preserve"> - Pixel Addition.</w:t>
+                  </w:r>
+                  <w:bookmarkEnd w:id="10"/>
+                </w:p>
+              </w:txbxContent>
+            </v:textbox>
+            <w10:wrap type="square"/>
+          </v:shape>
+        </w:pict>
+      </w:r>
+      <w:r>
+        <w:t xml:space="preserve">In close approximation of the Plotter, is the Pixel Addition which is shown in </w:t>
+      </w:r>
+      <w:r>
+        <w:fldChar w:fldCharType="begin"/>
+      </w:r>
+      <w:r>
+        <w:instrText xml:space="preserve"> REF _Ref512846299 \h </w:instrText>
+      </w:r>
+      <w:r>
+        <w:fldChar w:fldCharType="separate"/>
+      </w:r>
+      <w:r>
+        <w:t xml:space="preserve">Figure </w:t>
+      </w:r>
+      <w:r>
+        <w:rPr>
+          <w:noProof/>
+        </w:rPr>
+        <w:t>6</w:t>
+      </w:r>
+      <w:r>
+        <w:fldChar w:fldCharType="end"/>
+      </w:r>
+      <w:r>
+        <w:t>. By toggling it on, it is possible to</w:t>
+      </w:r>
+      <w:r>
+        <w:t xml:space="preserve"> select more than one pixel by double-clicking among the pixel histograms. Each new selected pixel histogram becomes visible in the Plotter. To clear the current set of selected pixel(s), untick the Pixel Addition checkbox and double-click on the new pixel histogram.</w:t>
       </w:r>
     </w:p>
     <w:p>
       <w:pPr>
         <w:pStyle w:val="NoSpacing"/>
-        <w:numPr>
-          <w:ilvl w:val="0"/>
-          <w:numId w:val="9"/>
-        </w:numPr>
-      </w:pPr>
-      <w:r>
-        <w:t>Toggle Grid - Toggle a 5x4 grid across the plot.</w:t>
-      </w:r>
+      </w:pPr>
     </w:p>
     <w:p>
       <w:pPr>
         <w:pStyle w:val="NoSpacing"/>
-        <w:numPr>
-          <w:ilvl w:val="0"/>
-          <w:numId w:val="9"/>
-        </w:numPr>
-      </w:pPr>
-      <w:r>
-        <w:t>Toggle Hold - Hold more than one pixel histogram in the Plotter.</w:t>
-      </w:r>
-    </w:p>
-    <w:p>
-      <w:pPr>
-        <w:pStyle w:val="NoSpacing"/>
-        <w:numPr>
-          <w:ilvl w:val="0"/>
-          <w:numId w:val="9"/>
-        </w:numPr>
-      </w:pPr>
-      <w:r>
-        <w:t xml:space="preserve">Clear Plot </w:t>
-      </w:r>
-      <w:proofErr w:type="gramStart"/>
-      <w:r>
-        <w:t>-  Clear</w:t>
-      </w:r>
-      <w:proofErr w:type="gramEnd"/>
-      <w:r>
-        <w:t xml:space="preserve"> all but the current pixel histogram from the Plotter.</w:t>
-      </w:r>
-    </w:p>
-    <w:p>
-      <w:pPr>
-        <w:pStyle w:val="NoSpacing"/>
-        <w:numPr>
-          <w:ilvl w:val="0"/>
-          <w:numId w:val="9"/>
-        </w:numPr>
-        <w:rPr>
-          <w:b/>
-          <w:i/>
-        </w:rPr>
-      </w:pPr>
-      <w:r>
-        <w:rPr>
-          <w:b/>
-          <w:i/>
-        </w:rPr>
-        <w:t>Toggle X Explorer - ???</w:t>
-      </w:r>
-    </w:p>
-    <w:p>
-      <w:pPr>
-        <w:pStyle w:val="NoSpacing"/>
-        <w:numPr>
-          <w:ilvl w:val="0"/>
-          <w:numId w:val="9"/>
-        </w:numPr>
-        <w:rPr>
-          <w:b/>
-        </w:rPr>
-      </w:pPr>
-      <w:r>
-        <w:rPr>
-          <w:b/>
-          <w:i/>
-        </w:rPr>
-        <w:t>Toggle Sum Explorer - ???</w:t>
-      </w:r>
-    </w:p>
-    <w:p>
-      <w:pPr>
-        <w:pStyle w:val="NoSpacing"/>
-      </w:pPr>
-    </w:p>
-    <w:p>
-      <w:pPr>
-        <w:pStyle w:val="NoSpacing"/>
-      </w:pPr>
-      <w:r>
-        <w:t>Just to the right of the Plotter is the option of Pixel Addition.</w:t>
-      </w:r>
-      <w:r>
-        <w:rPr>
-          <w:b/>
-        </w:rPr>
+      </w:pPr>
+      <w:r>
+        <w:t xml:space="preserve">The </w:t>
+      </w:r>
+      <w:proofErr w:type="spellStart"/>
+      <w:r>
+        <w:t>ProgressViewer</w:t>
+      </w:r>
+      <w:proofErr w:type="spellEnd"/>
+      <w:r>
+        <w:t xml:space="preserve"> shows the detector status</w:t>
+      </w:r>
+      <w:r>
         <w:t xml:space="preserve"> </w:t>
       </w:r>
       <w:r>
-        <w:rPr>
-          <w:b/>
-          <w:i/>
-        </w:rPr>
-        <w:t>What does it actually do??</w:t>
-      </w:r>
-    </w:p>
-    <w:p>
-      <w:pPr>
-        <w:pStyle w:val="NoSpacing"/>
-      </w:pPr>
-    </w:p>
-    <w:p>
-      <w:pPr>
-        <w:pStyle w:val="NoSpacing"/>
-      </w:pPr>
-      <w:r>
-        <w:lastRenderedPageBreak/>
-        <w:t xml:space="preserve">The </w:t>
-      </w:r>
-      <w:proofErr w:type="spellStart"/>
-      <w:r>
-        <w:t>ProgressViewer</w:t>
-      </w:r>
-      <w:proofErr w:type="spellEnd"/>
-      <w:r>
-        <w:t xml:space="preserve"> shows the detector status</w:t>
-      </w:r>
-      <w:r>
-        <w:t xml:space="preserve"> </w:t>
-      </w:r>
-      <w:r>
         <w:t xml:space="preserve">as seen </w:t>
       </w:r>
       <w:r>
         <w:t xml:space="preserve">in </w:t>
       </w:r>
-      <w:fldSimple w:instr=" REF _Ref512589800 ">
-        <w:r>
-          <w:t xml:space="preserve">Figure </w:t>
-        </w:r>
-        <w:r>
-          <w:rPr>
-            <w:noProof/>
-          </w:rPr>
-          <w:t>7</w:t>
-        </w:r>
-      </w:fldSimple>
+      <w:r>
+        <w:fldChar w:fldCharType="begin"/>
+      </w:r>
+      <w:r>
+        <w:instrText xml:space="preserve"> REF _Ref512589800 </w:instrText>
+      </w:r>
+      <w:r>
+        <w:fldChar w:fldCharType="separate"/>
+      </w:r>
+      <w:r>
+        <w:t xml:space="preserve">Figure </w:t>
+      </w:r>
+      <w:r>
+        <w:rPr>
+          <w:noProof/>
+        </w:rPr>
+        <w:t>7</w:t>
+      </w:r>
+      <w:r>
+        <w:rPr>
+          <w:noProof/>
+        </w:rPr>
+        <w:fldChar w:fldCharType="end"/>
+      </w:r>
       <w:r>
         <w:t>.</w:t>
       </w:r>
@@ -2303,20 +2428,33 @@
       <w:pPr>
         <w:pStyle w:val="Caption"/>
       </w:pPr>
-      <w:bookmarkStart w:id="10" w:name="_Ref512589800"/>
-      <w:bookmarkStart w:id="11" w:name="_Ref512589775"/>
+      <w:bookmarkStart w:id="12" w:name="_Ref512589800"/>
+      <w:bookmarkStart w:id="13" w:name="_Ref512589775"/>
       <w:r>
         <w:t xml:space="preserve">Figure </w:t>
       </w:r>
-      <w:fldSimple w:instr=" SEQ Figure \* ARABIC ">
-        <w:r>
-          <w:rPr>
-            <w:noProof/>
-          </w:rPr>
-          <w:t>7</w:t>
-        </w:r>
-      </w:fldSimple>
-      <w:bookmarkEnd w:id="10"/>
+      <w:r>
+        <w:fldChar w:fldCharType="begin"/>
+      </w:r>
+      <w:r>
+        <w:instrText xml:space="preserve"> SEQ Figure \* ARABIC </w:instrText>
+      </w:r>
+      <w:r>
+        <w:fldChar w:fldCharType="separate"/>
+      </w:r>
+      <w:r>
+        <w:rPr>
+          <w:noProof/>
+        </w:rPr>
+        <w:t>7</w:t>
+      </w:r>
+      <w:r>
+        <w:rPr>
+          <w:noProof/>
+        </w:rPr>
+        <w:fldChar w:fldCharType="end"/>
+      </w:r>
+      <w:bookmarkEnd w:id="12"/>
       <w:r>
         <w:t xml:space="preserve"> - The </w:t>
       </w:r>
@@ -2331,7 +2469,7 @@
         </w:rPr>
         <w:t>.</w:t>
       </w:r>
-      <w:bookmarkEnd w:id="11"/>
+      <w:bookmarkEnd w:id="13"/>
     </w:p>
     <w:p>
       <w:pPr>
@@ -2486,44 +2624,31 @@
       <w:pPr>
         <w:pStyle w:val="Caption"/>
       </w:pPr>
-      <w:bookmarkStart w:id="12" w:name="_Ref512591439"/>
+      <w:bookmarkStart w:id="14" w:name="_Ref512591439"/>
       <w:r>
         <w:t xml:space="preserve">Figure </w:t>
       </w:r>
-      <w:r>
-        <w:fldChar w:fldCharType="begin"/>
-      </w:r>
-      <w:r>
-        <w:instrText xml:space="preserve"> SEQ Figure \* ARABIC </w:instrText>
-      </w:r>
-      <w:r>
-        <w:fldChar w:fldCharType="separate"/>
-      </w:r>
+      <w:fldSimple w:instr=" SEQ Figure \* ARABIC ">
+        <w:r>
+          <w:rPr>
+            <w:noProof/>
+          </w:rPr>
+          <w:t>8</w:t>
+        </w:r>
+      </w:fldSimple>
+      <w:bookmarkEnd w:id="14"/>
+      <w:r>
+        <w:t xml:space="preserve"> - The </w:t>
+      </w:r>
+      <w:proofErr w:type="spellStart"/>
+      <w:r>
+        <w:t>ThumbViewer</w:t>
+      </w:r>
+      <w:proofErr w:type="spellEnd"/>
       <w:r>
         <w:rPr>
           <w:noProof/>
         </w:rPr>
-        <w:t>8</w:t>
-      </w:r>
-      <w:r>
-        <w:rPr>
-          <w:noProof/>
-        </w:rPr>
-        <w:fldChar w:fldCharType="end"/>
-      </w:r>
-      <w:bookmarkEnd w:id="12"/>
-      <w:r>
-        <w:t xml:space="preserve"> - The </w:t>
-      </w:r>
-      <w:proofErr w:type="spellStart"/>
-      <w:r>
-        <w:t>ThumbViewer</w:t>
-      </w:r>
-      <w:proofErr w:type="spellEnd"/>
-      <w:r>
-        <w:rPr>
-          <w:noProof/>
-        </w:rPr>
         <w:t>.</w:t>
       </w:r>
     </w:p>
@@ -2534,28 +2659,6 @@
           <w:lang w:val="en-GB"/>
         </w:rPr>
       </w:pPr>
-    </w:p>
-    <w:p>
-      <w:pPr>
-        <w:spacing w:after="0" w:line="240" w:lineRule="auto"/>
-        <w:rPr>
-          <w:lang w:val="en-GB"/>
-        </w:rPr>
-      </w:pPr>
-    </w:p>
-    <w:p>
-      <w:pPr>
-        <w:spacing w:after="0" w:line="240" w:lineRule="auto"/>
-        <w:rPr>
-          <w:lang w:val="en-GB"/>
-        </w:rPr>
-      </w:pPr>
-      <w:r>
-        <w:rPr>
-          <w:lang w:val="en-GB"/>
-        </w:rPr>
-        <w:br w:type="page"/>
-      </w:r>
     </w:p>
     <w:p>
       <w:pPr>
@@ -2746,32 +2849,19 @@
           <w:lang w:val="en-GB"/>
         </w:rPr>
       </w:pPr>
-      <w:bookmarkStart w:id="13" w:name="_Ref512592099"/>
+      <w:bookmarkStart w:id="15" w:name="_Ref512592099"/>
       <w:r>
         <w:t xml:space="preserve">Figure </w:t>
       </w:r>
-      <w:r>
-        <w:fldChar w:fldCharType="begin"/>
-      </w:r>
-      <w:r>
-        <w:instrText xml:space="preserve"> SEQ Figure \* ARABIC </w:instrText>
-      </w:r>
-      <w:r>
-        <w:fldChar w:fldCharType="separate"/>
-      </w:r>
-      <w:r>
-        <w:rPr>
-          <w:noProof/>
-        </w:rPr>
-        <w:t>9</w:t>
-      </w:r>
-      <w:r>
-        <w:rPr>
-          <w:noProof/>
-        </w:rPr>
-        <w:fldChar w:fldCharType="end"/>
-      </w:r>
-      <w:bookmarkEnd w:id="13"/>
+      <w:fldSimple w:instr=" SEQ Figure \* ARABIC ">
+        <w:r>
+          <w:rPr>
+            <w:noProof/>
+          </w:rPr>
+          <w:t>9</w:t>
+        </w:r>
+      </w:fldSimple>
+      <w:bookmarkEnd w:id="15"/>
       <w:r>
         <w:t xml:space="preserve"> - The Processing Tab.</w:t>
       </w:r>
@@ -2780,320 +2870,415 @@
       <w:pPr>
         <w:pStyle w:val="NoSpacing"/>
         <w:rPr>
+          <w:lang w:val="en-GB"/>
+        </w:rPr>
+      </w:pPr>
+      <w:r>
+        <w:rPr>
+          <w:lang w:val="en-GB"/>
+        </w:rPr>
+        <w:t xml:space="preserve">The default order that pixels are read out is not in geographical order. Tick </w:t>
+      </w:r>
+      <w:r>
+        <w:rPr>
           <w:b/>
           <w:lang w:val="en-GB"/>
         </w:rPr>
-      </w:pPr>
+        <w:t>Re-order Pixels?</w:t>
+      </w:r>
+      <w:r>
+        <w:rPr>
+          <w:lang w:val="en-GB"/>
+        </w:rPr>
+        <w:t xml:space="preserve"> </w:t>
+      </w:r>
+      <w:proofErr w:type="gramStart"/>
+      <w:r>
+        <w:rPr>
+          <w:lang w:val="en-GB"/>
+        </w:rPr>
+        <w:t>to</w:t>
+      </w:r>
+      <w:proofErr w:type="gramEnd"/>
+      <w:r>
+        <w:rPr>
+          <w:lang w:val="en-GB"/>
+        </w:rPr>
+        <w:t xml:space="preserve"> force the order of pixel</w:t>
+      </w:r>
+      <w:r>
+        <w:rPr>
+          <w:lang w:val="en-GB"/>
+        </w:rPr>
+        <w:t xml:space="preserve"> as</w:t>
+      </w:r>
+      <w:r>
+        <w:rPr>
+          <w:lang w:val="en-GB"/>
+        </w:rPr>
+        <w:t xml:space="preserve">: 0, 1, 2, 3, </w:t>
+      </w:r>
+      <w:proofErr w:type="spellStart"/>
+      <w:r>
+        <w:rPr>
+          <w:lang w:val="en-GB"/>
+        </w:rPr>
+        <w:t>etc</w:t>
+      </w:r>
+      <w:proofErr w:type="spellEnd"/>
+      <w:r>
+        <w:rPr>
+          <w:lang w:val="en-GB"/>
+        </w:rPr>
+        <w:t xml:space="preserve">, </w:t>
+      </w:r>
+      <w:r>
+        <w:rPr>
+          <w:lang w:val="en-GB"/>
+        </w:rPr>
+        <w:t xml:space="preserve">6398, </w:t>
+      </w:r>
+      <w:r>
+        <w:rPr>
+          <w:lang w:val="en-GB"/>
+        </w:rPr>
+        <w:t>6399.</w:t>
+      </w:r>
+      <w:r>
+        <w:rPr>
+          <w:lang w:val="en-GB"/>
+        </w:rPr>
+        <w:t xml:space="preserve"> </w:t>
+      </w:r>
+      <w:r>
+        <w:rPr>
+          <w:lang w:val="en-GB"/>
+        </w:rPr>
+        <w:t xml:space="preserve">The </w:t>
+      </w:r>
+      <w:r>
+        <w:rPr>
+          <w:b/>
+          <w:lang w:val="en-GB"/>
+        </w:rPr>
+        <w:t>Threshold Mode</w:t>
+      </w:r>
+      <w:r>
+        <w:rPr>
+          <w:lang w:val="en-GB"/>
+        </w:rPr>
+        <w:t xml:space="preserve">’s three choices </w:t>
+      </w:r>
+      <w:r>
+        <w:rPr>
+          <w:lang w:val="en-GB"/>
+        </w:rPr>
+        <w:t>are</w:t>
+      </w:r>
+      <w:r>
+        <w:rPr>
+          <w:lang w:val="en-GB"/>
+        </w:rPr>
+        <w:t xml:space="preserve"> no threshold, a uniform value threshold or individual pixel thresholds from file.</w:t>
+      </w:r>
+      <w:r>
+        <w:rPr>
+          <w:lang w:val="en-GB"/>
+        </w:rPr>
+        <w:t xml:space="preserve"> </w:t>
+      </w:r>
+      <w:r>
+        <w:rPr>
+          <w:lang w:val="en-GB"/>
+        </w:rPr>
+        <w:t xml:space="preserve">Energy Calibration can be toggled on or off, where a </w:t>
+      </w:r>
+      <w:r>
+        <w:rPr>
+          <w:b/>
+          <w:lang w:val="en-GB"/>
+        </w:rPr>
+        <w:t>Gradients file</w:t>
+      </w:r>
+      <w:r>
+        <w:rPr>
+          <w:lang w:val="en-GB"/>
+        </w:rPr>
+        <w:t xml:space="preserve"> and </w:t>
+      </w:r>
+      <w:r>
+        <w:rPr>
+          <w:lang w:val="en-GB"/>
+        </w:rPr>
+        <w:t xml:space="preserve">an </w:t>
+      </w:r>
+      <w:r>
+        <w:rPr>
+          <w:b/>
+          <w:lang w:val="en-GB"/>
+        </w:rPr>
+        <w:t>Intercepts file</w:t>
+      </w:r>
+      <w:r>
+        <w:rPr>
+          <w:lang w:val="en-GB"/>
+        </w:rPr>
+        <w:t xml:space="preserve"> </w:t>
+      </w:r>
+      <w:r>
+        <w:rPr>
+          <w:lang w:val="en-GB"/>
+        </w:rPr>
+        <w:t>provide</w:t>
+      </w:r>
+      <w:r>
+        <w:rPr>
+          <w:lang w:val="en-GB"/>
+        </w:rPr>
+        <w:t xml:space="preserve"> an individual value for each pixel. The calibration is calculated as y = m*x + c, where x is the pixel value, m is the Gradients</w:t>
+      </w:r>
+      <w:r>
+        <w:rPr>
+          <w:lang w:val="en-GB"/>
+        </w:rPr>
+        <w:t xml:space="preserve"> value</w:t>
+      </w:r>
+      <w:r>
+        <w:rPr>
+          <w:lang w:val="en-GB"/>
+        </w:rPr>
+        <w:t xml:space="preserve"> a</w:t>
+      </w:r>
+      <w:r>
+        <w:rPr>
+          <w:lang w:val="en-GB"/>
+        </w:rPr>
+        <w:t>nd c is the Intercepts value.</w:t>
+      </w:r>
+      <w:r>
+        <w:rPr>
+          <w:lang w:val="en-GB"/>
+        </w:rPr>
+        <w:t xml:space="preserve"> The</w:t>
+      </w:r>
+      <w:r>
+        <w:rPr>
+          <w:b/>
+          <w:lang w:val="en-GB"/>
+        </w:rPr>
+        <w:t xml:space="preserve"> Bin Start</w:t>
+      </w:r>
+      <w:r>
+        <w:rPr>
+          <w:b/>
+          <w:lang w:val="en-GB"/>
+        </w:rPr>
+        <w:t xml:space="preserve">, Bin End </w:t>
+      </w:r>
+      <w:r>
+        <w:rPr>
+          <w:lang w:val="en-GB"/>
+        </w:rPr>
+        <w:t>and</w:t>
+      </w:r>
+      <w:r>
+        <w:rPr>
+          <w:lang w:val="en-GB"/>
+        </w:rPr>
+        <w:t xml:space="preserve"> </w:t>
+      </w:r>
+      <w:r>
+        <w:rPr>
+          <w:b/>
+          <w:lang w:val="en-GB"/>
+        </w:rPr>
+        <w:t xml:space="preserve">Bin </w:t>
+      </w:r>
+      <w:r>
+        <w:rPr>
+          <w:b/>
+          <w:lang w:val="en-GB"/>
+        </w:rPr>
+        <w:t>Width</w:t>
+      </w:r>
+      <w:r>
+        <w:rPr>
+          <w:lang w:val="en-GB"/>
+        </w:rPr>
+        <w:t xml:space="preserve"> set starting, ending and width parameters of the pixel histograms.</w:t>
+      </w:r>
+      <w:r>
+        <w:rPr>
+          <w:lang w:val="en-GB"/>
+        </w:rPr>
+        <w:t xml:space="preserve"> </w:t>
+      </w:r>
+      <w:r>
+        <w:rPr>
+          <w:lang w:val="en-GB"/>
+        </w:rPr>
+        <w:t>Use</w:t>
+      </w:r>
+      <w:r>
+        <w:rPr>
+          <w:lang w:val="en-GB"/>
+        </w:rPr>
+        <w:t xml:space="preserve"> the</w:t>
+      </w:r>
+      <w:r>
+        <w:rPr>
+          <w:lang w:val="en-GB"/>
+        </w:rPr>
+        <w:t xml:space="preserve"> </w:t>
+      </w:r>
+      <w:r>
+        <w:rPr>
+          <w:b/>
+          <w:lang w:val="en-GB"/>
+        </w:rPr>
+        <w:t>“HXT?”</w:t>
+      </w:r>
       <w:r>
         <w:rPr>
           <w:b/>
           <w:i/>
           <w:lang w:val="en-GB"/>
         </w:rPr>
-        <w:t>What does re-order pixels do??</w:t>
+        <w:t xml:space="preserve"> </w:t>
+      </w:r>
+      <w:r>
+        <w:rPr>
+          <w:lang w:val="en-GB"/>
+        </w:rPr>
+        <w:t>option</w:t>
+      </w:r>
+      <w:r>
+        <w:rPr>
+          <w:lang w:val="en-GB"/>
+        </w:rPr>
+        <w:t xml:space="preserve"> </w:t>
+      </w:r>
+      <w:r>
+        <w:rPr>
+          <w:lang w:val="en-GB"/>
+        </w:rPr>
+        <w:t xml:space="preserve">to control whether an HXT pixels histogram file is written or not. Ticking the </w:t>
       </w:r>
       <w:r>
         <w:rPr>
           <w:b/>
-          <w:i/>
+          <w:lang w:val="en-GB"/>
+        </w:rPr>
+        <w:t>Total Spectrum</w:t>
+      </w:r>
+      <w:r>
+        <w:rPr>
+          <w:lang w:val="en-GB"/>
+        </w:rPr>
+        <w:t xml:space="preserve">? </w:t>
+      </w:r>
+      <w:proofErr w:type="gramStart"/>
+      <w:r>
+        <w:rPr>
+          <w:lang w:val="en-GB"/>
+        </w:rPr>
+        <w:t>option</w:t>
+      </w:r>
+      <w:proofErr w:type="gramEnd"/>
+      <w:r>
+        <w:rPr>
+          <w:lang w:val="en-GB"/>
+        </w:rPr>
+        <w:t xml:space="preserve"> produces a CSV file which adds up each pixel and histogram. </w:t>
+      </w:r>
+      <w:r>
+        <w:rPr>
+          <w:lang w:val="en-GB"/>
+        </w:rPr>
+        <w:t xml:space="preserve">If </w:t>
+      </w:r>
+      <w:r>
+        <w:rPr>
+          <w:b/>
+          <w:lang w:val="en-GB"/>
+        </w:rPr>
+        <w:t>Charged Sharing Mode</w:t>
+      </w:r>
+      <w:r>
+        <w:rPr>
+          <w:lang w:val="en-GB"/>
+        </w:rPr>
+        <w:t xml:space="preserve"> is </w:t>
+      </w:r>
+      <w:r>
+        <w:rPr>
+          <w:lang w:val="en-GB"/>
+        </w:rPr>
+        <w:t>selected</w:t>
+      </w:r>
+      <w:r>
+        <w:rPr>
+          <w:lang w:val="en-GB"/>
+        </w:rPr>
+        <w:t>, there are</w:t>
+      </w:r>
+      <w:r>
+        <w:rPr>
+          <w:lang w:val="en-GB"/>
+        </w:rPr>
+        <w:t xml:space="preserve"> two options: Addition and Discrimination. The </w:t>
+      </w:r>
+      <w:proofErr w:type="spellStart"/>
+      <w:r>
+        <w:rPr>
+          <w:lang w:val="en-GB"/>
+        </w:rPr>
+        <w:t>dropbox</w:t>
+      </w:r>
+      <w:proofErr w:type="spellEnd"/>
+      <w:r>
+        <w:rPr>
+          <w:lang w:val="en-GB"/>
+        </w:rPr>
+        <w:t xml:space="preserve"> next to it selects either 3x3 or 5x5. These choices mean the algorithms look at either the surrounding 8 or 16 pixels respectively.</w:t>
+      </w:r>
+      <w:r>
+        <w:rPr>
           <w:lang w:val="en-GB"/>
         </w:rPr>
         <w:t xml:space="preserve"> </w:t>
       </w:r>
       <w:r>
         <w:rPr>
+          <w:lang w:val="en-GB"/>
+        </w:rPr>
+        <w:t>The three edit</w:t>
+      </w:r>
+      <w:r>
+        <w:rPr>
+          <w:lang w:val="en-GB"/>
+        </w:rPr>
+        <w:t xml:space="preserve"> lines labelled </w:t>
+      </w:r>
+      <w:r>
+        <w:rPr>
           <w:b/>
-          <w:i/>
-          <w:lang w:val="en-GB"/>
-        </w:rPr>
-        <w:t>“HXT?”</w:t>
+          <w:lang w:val="en-GB"/>
+        </w:rPr>
+        <w:t>Input Files</w:t>
+      </w:r>
+      <w:r>
+        <w:rPr>
+          <w:lang w:val="en-GB"/>
+        </w:rPr>
+        <w:t xml:space="preserve">, </w:t>
       </w:r>
       <w:r>
         <w:rPr>
           <w:b/>
-          <w:i/>
-          <w:lang w:val="en-GB"/>
-        </w:rPr>
-        <w:t xml:space="preserve"> does what? </w:t>
-      </w:r>
-      <w:proofErr w:type="gramStart"/>
-      <w:r>
-        <w:rPr>
-          <w:b/>
-          <w:i/>
-          <w:lang w:val="en-GB"/>
-        </w:rPr>
-        <w:t>Total Spectrum?</w:t>
-      </w:r>
-      <w:proofErr w:type="gramEnd"/>
-    </w:p>
-    <w:p>
-      <w:pPr>
-        <w:pStyle w:val="NoSpacing"/>
-        <w:rPr>
-          <w:lang w:val="en-GB"/>
-        </w:rPr>
-      </w:pPr>
-      <w:r>
-        <w:rPr>
-          <w:lang w:val="en-GB"/>
-        </w:rPr>
-        <w:t xml:space="preserve">The </w:t>
-      </w:r>
-      <w:r>
-        <w:rPr>
-          <w:b/>
-          <w:lang w:val="en-GB"/>
-        </w:rPr>
-        <w:t>Threshold Mode</w:t>
-      </w:r>
-      <w:r>
-        <w:rPr>
-          <w:lang w:val="en-GB"/>
-        </w:rPr>
-        <w:t xml:space="preserve">’s three choices </w:t>
-      </w:r>
-      <w:r>
-        <w:rPr>
-          <w:lang w:val="en-GB"/>
-        </w:rPr>
-        <w:t>are</w:t>
-      </w:r>
-      <w:r>
-        <w:rPr>
-          <w:lang w:val="en-GB"/>
-        </w:rPr>
-        <w:t xml:space="preserve"> no threshold, a uniform value threshold or individual pixel thresholds from file.</w:t>
-      </w:r>
-      <w:r>
-        <w:rPr>
-          <w:lang w:val="en-GB"/>
-        </w:rPr>
-        <w:t xml:space="preserve"> </w:t>
-      </w:r>
-      <w:r>
-        <w:rPr>
-          <w:lang w:val="en-GB"/>
-        </w:rPr>
-        <w:t xml:space="preserve">Energy Calibration can be toggled on or off, where a </w:t>
-      </w:r>
-      <w:r>
-        <w:rPr>
-          <w:b/>
-          <w:lang w:val="en-GB"/>
-        </w:rPr>
-        <w:t>Gradients file</w:t>
-      </w:r>
-      <w:r>
-        <w:rPr>
-          <w:lang w:val="en-GB"/>
-        </w:rPr>
-        <w:t xml:space="preserve"> and </w:t>
-      </w:r>
-      <w:r>
-        <w:rPr>
-          <w:lang w:val="en-GB"/>
-        </w:rPr>
-        <w:t xml:space="preserve">an </w:t>
-      </w:r>
-      <w:r>
-        <w:rPr>
-          <w:b/>
-          <w:lang w:val="en-GB"/>
-        </w:rPr>
-        <w:t>Intercepts file</w:t>
-      </w:r>
-      <w:r>
-        <w:rPr>
-          <w:lang w:val="en-GB"/>
-        </w:rPr>
-        <w:t xml:space="preserve"> </w:t>
-      </w:r>
-      <w:r>
-        <w:rPr>
-          <w:lang w:val="en-GB"/>
-        </w:rPr>
-        <w:t>provide</w:t>
-      </w:r>
-      <w:r>
-        <w:rPr>
-          <w:lang w:val="en-GB"/>
-        </w:rPr>
-        <w:t xml:space="preserve"> an individual value for each pixel. The calibration is calculated as y = m*x + c, where x is the pixel value, m is the Gradients</w:t>
-      </w:r>
-      <w:r>
-        <w:rPr>
-          <w:lang w:val="en-GB"/>
-        </w:rPr>
-        <w:t xml:space="preserve"> value</w:t>
-      </w:r>
-      <w:r>
-        <w:rPr>
-          <w:lang w:val="en-GB"/>
-        </w:rPr>
-        <w:t xml:space="preserve"> </w:t>
-      </w:r>
-    </w:p>
-    <w:p>
-      <w:pPr>
-        <w:pStyle w:val="NoSpacing"/>
-        <w:rPr>
-          <w:lang w:val="en-GB"/>
-        </w:rPr>
-      </w:pPr>
-      <w:proofErr w:type="gramStart"/>
-      <w:r>
-        <w:rPr>
-          <w:lang w:val="en-GB"/>
-        </w:rPr>
-        <w:t>and</w:t>
-      </w:r>
-      <w:proofErr w:type="gramEnd"/>
-      <w:r>
-        <w:rPr>
-          <w:lang w:val="en-GB"/>
-        </w:rPr>
-        <w:t xml:space="preserve"> c is the Intercepts value.</w:t>
-      </w:r>
-      <w:r>
-        <w:rPr>
-          <w:lang w:val="en-GB"/>
-        </w:rPr>
-        <w:t xml:space="preserve"> The</w:t>
-      </w:r>
-      <w:r>
-        <w:rPr>
-          <w:b/>
-          <w:lang w:val="en-GB"/>
-        </w:rPr>
-        <w:t xml:space="preserve"> Bin Start</w:t>
-      </w:r>
-      <w:r>
-        <w:rPr>
-          <w:b/>
-          <w:lang w:val="en-GB"/>
-        </w:rPr>
-        <w:t xml:space="preserve">, Bin End </w:t>
-      </w:r>
-      <w:r>
-        <w:rPr>
-          <w:lang w:val="en-GB"/>
-        </w:rPr>
-        <w:t>and</w:t>
-      </w:r>
-      <w:r>
-        <w:rPr>
-          <w:lang w:val="en-GB"/>
-        </w:rPr>
-        <w:t xml:space="preserve"> </w:t>
-      </w:r>
-      <w:r>
-        <w:rPr>
-          <w:b/>
-          <w:lang w:val="en-GB"/>
-        </w:rPr>
-        <w:t xml:space="preserve">Bin </w:t>
-      </w:r>
-      <w:r>
-        <w:rPr>
-          <w:b/>
-          <w:lang w:val="en-GB"/>
-        </w:rPr>
-        <w:t>Width</w:t>
-      </w:r>
-      <w:r>
-        <w:rPr>
-          <w:lang w:val="en-GB"/>
-        </w:rPr>
-        <w:t xml:space="preserve"> set starting, ending and width parameters of the pixel histograms. </w:t>
-      </w:r>
-      <w:r>
-        <w:rPr>
-          <w:lang w:val="en-GB"/>
-        </w:rPr>
-        <w:t xml:space="preserve">If </w:t>
-      </w:r>
-      <w:r>
-        <w:rPr>
-          <w:b/>
-          <w:lang w:val="en-GB"/>
-        </w:rPr>
-        <w:t>Charged Sharing Mode</w:t>
-      </w:r>
-      <w:r>
-        <w:rPr>
-          <w:lang w:val="en-GB"/>
-        </w:rPr>
-        <w:t xml:space="preserve"> is </w:t>
-      </w:r>
-      <w:r>
-        <w:rPr>
-          <w:lang w:val="en-GB"/>
-        </w:rPr>
-        <w:t>selected</w:t>
-      </w:r>
-      <w:r>
-        <w:rPr>
-          <w:lang w:val="en-GB"/>
-        </w:rPr>
-        <w:t>, there are</w:t>
-      </w:r>
-      <w:r>
-        <w:rPr>
-          <w:lang w:val="en-GB"/>
-        </w:rPr>
-        <w:t xml:space="preserve"> two options: Addition and Discrimination. The </w:t>
-      </w:r>
-      <w:proofErr w:type="spellStart"/>
-      <w:r>
-        <w:rPr>
-          <w:lang w:val="en-GB"/>
-        </w:rPr>
-        <w:t>dropbox</w:t>
-      </w:r>
-      <w:proofErr w:type="spellEnd"/>
-      <w:r>
-        <w:rPr>
-          <w:lang w:val="en-GB"/>
-        </w:rPr>
-        <w:t xml:space="preserve"> next to it selects either 3x3 or 5x5. These choices mean the algorithms look at either the surrounding 8 or 16 pixels respectively.</w:t>
-      </w:r>
-      <w:r>
-        <w:rPr>
-          <w:lang w:val="en-GB"/>
-        </w:rPr>
-        <w:t xml:space="preserve"> </w:t>
-      </w:r>
-      <w:r>
-        <w:rPr>
-          <w:lang w:val="en-GB"/>
-        </w:rPr>
-        <w:t>The three edit</w:t>
-      </w:r>
-      <w:r>
-        <w:rPr>
-          <w:lang w:val="en-GB"/>
-        </w:rPr>
-        <w:t xml:space="preserve"> lines labelled </w:t>
-      </w:r>
-      <w:r>
-        <w:rPr>
-          <w:b/>
-          <w:lang w:val="en-GB"/>
-        </w:rPr>
-        <w:t>Input Files</w:t>
-      </w:r>
-      <w:r>
-        <w:rPr>
-          <w:lang w:val="en-GB"/>
-        </w:rPr>
-        <w:t xml:space="preserve">, </w:t>
-      </w:r>
-      <w:r>
-        <w:rPr>
-          <w:b/>
-          <w:lang w:val="en-GB"/>
-        </w:rPr>
+          <w:lang w:val="en-GB"/>
+        </w:rPr>
+        <w:lastRenderedPageBreak/>
         <w:t>Output Directory</w:t>
       </w:r>
       <w:r>
@@ -3143,7 +3328,6 @@
         <w:rPr>
           <w:lang w:val="en-GB"/>
         </w:rPr>
-        <w:lastRenderedPageBreak/>
         <w:t>Finally, each</w:t>
       </w:r>
       <w:r>
@@ -3349,19 +3533,32 @@
           <w:lang w:val="en-GB"/>
         </w:rPr>
       </w:pPr>
-      <w:bookmarkStart w:id="14" w:name="_Ref512601324"/>
+      <w:bookmarkStart w:id="16" w:name="_Ref512601324"/>
       <w:r>
         <w:t xml:space="preserve">Figure </w:t>
       </w:r>
-      <w:fldSimple w:instr=" SEQ Figure \* ARABIC ">
-        <w:r>
-          <w:rPr>
-            <w:noProof/>
-          </w:rPr>
-          <w:t>10</w:t>
-        </w:r>
-      </w:fldSimple>
-      <w:bookmarkEnd w:id="14"/>
+      <w:r>
+        <w:fldChar w:fldCharType="begin"/>
+      </w:r>
+      <w:r>
+        <w:instrText xml:space="preserve"> SEQ Figure \* ARABIC </w:instrText>
+      </w:r>
+      <w:r>
+        <w:fldChar w:fldCharType="separate"/>
+      </w:r>
+      <w:r>
+        <w:rPr>
+          <w:noProof/>
+        </w:rPr>
+        <w:t>10</w:t>
+      </w:r>
+      <w:r>
+        <w:rPr>
+          <w:noProof/>
+        </w:rPr>
+        <w:fldChar w:fldCharType="end"/>
+      </w:r>
+      <w:bookmarkEnd w:id="16"/>
       <w:r>
         <w:t xml:space="preserve"> - </w:t>
       </w:r>
@@ -3373,14 +3570,15 @@
       <w:pPr>
         <w:pStyle w:val="NoSpacing"/>
         <w:rPr>
-          <w:lang w:val="en-GB"/>
-        </w:rPr>
-      </w:pPr>
-      <w:r>
-        <w:rPr>
           <w:b/>
           <w:lang w:val="en-GB"/>
         </w:rPr>
+      </w:pPr>
+      <w:r>
+        <w:rPr>
+          <w:b/>
+          <w:lang w:val="en-GB"/>
+        </w:rPr>
         <w:t xml:space="preserve">Initialise Connection </w:t>
       </w:r>
       <w:r>
@@ -3462,157 +3660,169 @@
         </w:rPr>
         <w:t>configures the detector’s trigger setup.</w:t>
       </w:r>
+      <w:r>
+        <w:rPr>
+          <w:lang w:val="en-GB"/>
+        </w:rPr>
+        <w:t xml:space="preserve"> </w:t>
+      </w:r>
+      <w:proofErr w:type="gramStart"/>
+      <w:r>
+        <w:rPr>
+          <w:b/>
+          <w:lang w:val="en-GB"/>
+        </w:rPr>
+        <w:t>Bias voltage?</w:t>
+      </w:r>
+      <w:proofErr w:type="gramEnd"/>
+      <w:r>
+        <w:rPr>
+          <w:b/>
+          <w:lang w:val="en-GB"/>
+        </w:rPr>
+        <w:t xml:space="preserve"> </w:t>
+      </w:r>
+      <w:proofErr w:type="gramStart"/>
+      <w:r>
+        <w:rPr>
+          <w:lang w:val="en-GB"/>
+        </w:rPr>
+        <w:t>toggles</w:t>
+      </w:r>
+      <w:proofErr w:type="gramEnd"/>
+      <w:r>
+        <w:rPr>
+          <w:lang w:val="en-GB"/>
+        </w:rPr>
+        <w:t xml:space="preserve"> the high-voltage on and off.</w:t>
+      </w:r>
     </w:p>
     <w:p>
       <w:pPr>
         <w:pStyle w:val="NoSpacing"/>
         <w:rPr>
           <w:b/>
-          <w:lang w:val="en-GB"/>
-        </w:rPr>
-      </w:pPr>
-      <w:proofErr w:type="gramStart"/>
+        </w:rPr>
+      </w:pPr>
+      <w:r>
+        <w:lastRenderedPageBreak/>
+        <w:t xml:space="preserve">There are a </w:t>
+      </w:r>
+      <w:r>
+        <w:t>set</w:t>
+      </w:r>
+      <w:r>
+        <w:t xml:space="preserve"> of read only information</w:t>
+      </w:r>
+      <w:r>
+        <w:t>:</w:t>
+      </w:r>
       <w:r>
         <w:rPr>
           <w:b/>
-          <w:i/>
-          <w:lang w:val="en-GB"/>
-        </w:rPr>
-        <w:t>Bias voltage?</w:t>
-      </w:r>
-      <w:proofErr w:type="gramEnd"/>
+        </w:rPr>
+        <w:t xml:space="preserve"> Bias last refreshed at</w:t>
+      </w:r>
+      <w:r>
+        <w:t xml:space="preserve">, </w:t>
+      </w:r>
       <w:r>
         <w:rPr>
           <w:b/>
-          <w:i/>
-          <w:lang w:val="en-GB"/>
-        </w:rPr>
-        <w:t xml:space="preserve"> = ??</w:t>
+        </w:rPr>
+        <w:t>Housing Temperature</w:t>
+      </w:r>
+      <w:r>
+        <w:t xml:space="preserve">, </w:t>
       </w:r>
       <w:r>
         <w:rPr>
           <w:b/>
-          <w:i/>
-          <w:lang w:val="en-GB"/>
-        </w:rPr>
-        <w:t xml:space="preserve"> (Doesn’t interact with high-voltage on/off icons)</w:t>
+        </w:rPr>
+        <w:t>Housing Humidity</w:t>
+      </w:r>
+      <w:r>
+        <w:t xml:space="preserve">, </w:t>
+      </w:r>
+      <w:r>
+        <w:rPr>
+          <w:b/>
+        </w:rPr>
+        <w:t>Finger Temperature</w:t>
+      </w:r>
+      <w:r>
+        <w:t xml:space="preserve">, </w:t>
+      </w:r>
+      <w:r>
+        <w:rPr>
+          <w:b/>
+        </w:rPr>
+        <w:t>Detector Temperature</w:t>
+      </w:r>
+      <w:r>
+        <w:t xml:space="preserve"> and</w:t>
+      </w:r>
+      <w:r>
+        <w:t xml:space="preserve"> </w:t>
+      </w:r>
+      <w:r>
+        <w:rPr>
+          <w:b/>
+        </w:rPr>
+        <w:t>Dew Point.</w:t>
+      </w:r>
+      <w:r>
+        <w:rPr>
+          <w:b/>
+        </w:rPr>
+        <w:t xml:space="preserve"> </w:t>
+      </w:r>
+      <w:r>
+        <w:t xml:space="preserve">With the </w:t>
+      </w:r>
+      <w:r>
+        <w:t>exception of when the bias</w:t>
+      </w:r>
+      <w:r>
+        <w:t xml:space="preserve"> was last refreshed, these report </w:t>
+      </w:r>
+      <w:r>
+        <w:t>on the operating conditions of the detector</w:t>
+      </w:r>
+      <w:r>
+        <w:t>. There is a thermal electric cooler placed next to the on-board fan.</w:t>
+      </w:r>
+      <w:r>
+        <w:t xml:space="preserve"> Courtesy of this, temperature may be controlled within a limited range through </w:t>
+      </w:r>
+      <w:r>
+        <w:rPr>
+          <w:b/>
+        </w:rPr>
+        <w:t>Set Finger Temp</w:t>
+      </w:r>
+      <w:r>
+        <w:t>.</w:t>
       </w:r>
     </w:p>
     <w:p>
       <w:pPr>
         <w:pStyle w:val="NoSpacing"/>
-        <w:rPr>
-          <w:b/>
-        </w:rPr>
-      </w:pPr>
-      <w:r>
-        <w:t xml:space="preserve">There are a </w:t>
-      </w:r>
-      <w:r>
-        <w:t>set</w:t>
-      </w:r>
-      <w:r>
-        <w:t xml:space="preserve"> of read only information</w:t>
-      </w:r>
-      <w:r>
-        <w:t>:</w:t>
-      </w:r>
-      <w:r>
-        <w:rPr>
-          <w:b/>
-        </w:rPr>
-        <w:t xml:space="preserve"> Bias last refreshed at</w:t>
-      </w:r>
-      <w:r>
-        <w:t xml:space="preserve">, </w:t>
-      </w:r>
-      <w:r>
-        <w:rPr>
-          <w:b/>
-        </w:rPr>
-        <w:t>Housing Temperature</w:t>
-      </w:r>
-      <w:r>
-        <w:t xml:space="preserve">, </w:t>
-      </w:r>
-      <w:r>
-        <w:rPr>
-          <w:b/>
-        </w:rPr>
-        <w:t>Housing Humidity</w:t>
-      </w:r>
-      <w:r>
-        <w:t xml:space="preserve">, </w:t>
-      </w:r>
-      <w:r>
-        <w:rPr>
-          <w:b/>
-        </w:rPr>
-        <w:t>Finger Temperature</w:t>
-      </w:r>
-      <w:r>
-        <w:t xml:space="preserve">, </w:t>
-      </w:r>
-      <w:r>
-        <w:rPr>
-          <w:b/>
-        </w:rPr>
-        <w:t>Detector Temperature</w:t>
-      </w:r>
-      <w:r>
-        <w:t xml:space="preserve"> and</w:t>
+      </w:pPr>
+      <w:r>
+        <w:t>The right side</w:t>
+      </w:r>
+      <w:r>
+        <w:t xml:space="preserve"> of the Detector Control tab</w:t>
+      </w:r>
+      <w:r>
+        <w:t xml:space="preserve"> shows the current detector Status. It’s also possible to collect a fixed number of images which are displayed</w:t>
       </w:r>
       <w:r>
         <w:t xml:space="preserve"> </w:t>
       </w:r>
       <w:r>
-        <w:rPr>
-          <w:b/>
-        </w:rPr>
-        <w:t>Dew Point.</w:t>
-      </w:r>
-    </w:p>
-    <w:p>
-      <w:pPr>
-        <w:pStyle w:val="NoSpacing"/>
-        <w:rPr>
-          <w:b/>
-        </w:rPr>
-      </w:pPr>
-      <w:r>
-        <w:rPr>
-          <w:b/>
-        </w:rPr>
-        <w:t>Set Finger Temp</w:t>
-      </w:r>
-      <w:r>
-        <w:rPr>
-          <w:b/>
-        </w:rPr>
-        <w:t xml:space="preserve"> (what is finger temperature</w:t>
-      </w:r>
-      <w:proofErr w:type="gramStart"/>
-      <w:r>
-        <w:rPr>
-          <w:b/>
-        </w:rPr>
-        <w:t xml:space="preserve">? </w:t>
-      </w:r>
-      <w:proofErr w:type="gramEnd"/>
-      <w:r>
-        <w:rPr>
-          <w:b/>
-        </w:rPr>
-        <w:t>Only range of 17.5 - 25.5)</w:t>
-      </w:r>
-    </w:p>
-    <w:p>
-      <w:pPr>
-        <w:pStyle w:val="NoSpacing"/>
-      </w:pPr>
-      <w:r>
-        <w:lastRenderedPageBreak/>
-        <w:t>The right side shows the current detector Status. It’s also possible to collect a fixed number of images which are displayed in empty frame in rapid succession.</w:t>
+        <w:t>in rapid succession.</w:t>
       </w:r>
     </w:p>
     <w:p>
@@ -3761,19 +3971,32 @@
           <w:lang w:val="en-GB"/>
         </w:rPr>
       </w:pPr>
-      <w:bookmarkStart w:id="15" w:name="_Ref512603714"/>
+      <w:bookmarkStart w:id="17" w:name="_Ref512603714"/>
       <w:r>
         <w:t xml:space="preserve">Figure </w:t>
       </w:r>
-      <w:fldSimple w:instr=" SEQ Figure \* ARABIC ">
-        <w:r>
-          <w:rPr>
-            <w:noProof/>
-          </w:rPr>
-          <w:t>11</w:t>
-        </w:r>
-      </w:fldSimple>
-      <w:bookmarkEnd w:id="15"/>
+      <w:r>
+        <w:fldChar w:fldCharType="begin"/>
+      </w:r>
+      <w:r>
+        <w:instrText xml:space="preserve"> SEQ Figure \* ARABIC </w:instrText>
+      </w:r>
+      <w:r>
+        <w:fldChar w:fldCharType="separate"/>
+      </w:r>
+      <w:r>
+        <w:rPr>
+          <w:noProof/>
+        </w:rPr>
+        <w:t>11</w:t>
+      </w:r>
+      <w:r>
+        <w:rPr>
+          <w:noProof/>
+        </w:rPr>
+        <w:fldChar w:fldCharType="end"/>
+      </w:r>
+      <w:bookmarkEnd w:id="17"/>
       <w:r>
         <w:t xml:space="preserve"> - Data Acquisition.</w:t>
       </w:r>
@@ -3815,13 +4038,124 @@
         <w:rPr>
           <w:lang w:val="en-GB"/>
         </w:rPr>
-        <w:t>determine directory and prefix for the file(s) containing acquired data. The duration, number of times and optional pause in between each acquisition, are set by the spin boxes between the labels</w:t>
+        <w:t>determine directory and prefix for the file(s) containing acquired data.</w:t>
       </w:r>
       <w:r>
         <w:rPr>
           <w:b/>
           <w:lang w:val="en-GB"/>
         </w:rPr>
+        <w:t xml:space="preserve"> Append Timestamp?</w:t>
+      </w:r>
+      <w:r>
+        <w:rPr>
+          <w:lang w:val="en-GB"/>
+        </w:rPr>
+        <w:t xml:space="preserve"> </w:t>
+      </w:r>
+      <w:proofErr w:type="gramStart"/>
+      <w:r>
+        <w:rPr>
+          <w:lang w:val="en-GB"/>
+        </w:rPr>
+        <w:t>toggles</w:t>
+      </w:r>
+      <w:proofErr w:type="gramEnd"/>
+      <w:r>
+        <w:rPr>
+          <w:lang w:val="en-GB"/>
+        </w:rPr>
+        <w:t xml:space="preserve"> adding timestamp to the saved file name. </w:t>
+      </w:r>
+      <w:r>
+        <w:rPr>
+          <w:b/>
+          <w:lang w:val="en-GB"/>
+        </w:rPr>
+        <w:t>Save Raw</w:t>
+      </w:r>
+      <w:r>
+        <w:rPr>
+          <w:b/>
+          <w:lang w:val="en-GB"/>
+        </w:rPr>
+        <w:t xml:space="preserve"> </w:t>
+      </w:r>
+      <w:r>
+        <w:rPr>
+          <w:lang w:val="en-GB"/>
+        </w:rPr>
+        <w:t>will save raw binary files of unprocessed acquired data.</w:t>
+      </w:r>
+      <w:r>
+        <w:rPr>
+          <w:lang w:val="en-GB"/>
+        </w:rPr>
+        <w:t xml:space="preserve"> </w:t>
+      </w:r>
+      <w:r>
+        <w:rPr>
+          <w:b/>
+          <w:lang w:val="en-GB"/>
+        </w:rPr>
+        <w:t>Offsets?</w:t>
+      </w:r>
+      <w:r>
+        <w:rPr>
+          <w:lang w:val="en-GB"/>
+        </w:rPr>
+        <w:t xml:space="preserve"> </w:t>
+      </w:r>
+      <w:proofErr w:type="gramStart"/>
+      <w:r>
+        <w:rPr>
+          <w:lang w:val="en-GB"/>
+        </w:rPr>
+        <w:t>toggle</w:t>
+      </w:r>
+      <w:proofErr w:type="gramEnd"/>
+      <w:r>
+        <w:rPr>
+          <w:lang w:val="en-GB"/>
+        </w:rPr>
+        <w:t xml:space="preserve"> </w:t>
+      </w:r>
+      <w:r>
+        <w:rPr>
+          <w:lang w:val="en-GB"/>
+        </w:rPr>
+        <w:lastRenderedPageBreak/>
+        <w:t xml:space="preserve">whether the detector will collect a set of offsets before actual data acquisition commences. If gathered, these offsets are saved to the FPGA and </w:t>
+      </w:r>
+      <w:r>
+        <w:rPr>
+          <w:lang w:val="en-GB"/>
+        </w:rPr>
+        <w:t>used against</w:t>
+      </w:r>
+      <w:r>
+        <w:rPr>
+          <w:lang w:val="en-GB"/>
+        </w:rPr>
+        <w:t xml:space="preserve"> subsequently acquired data.</w:t>
+      </w:r>
+      <w:r>
+        <w:rPr>
+          <w:lang w:val="en-GB"/>
+        </w:rPr>
+        <w:t xml:space="preserve"> </w:t>
+      </w:r>
+      <w:r>
+        <w:rPr>
+          <w:lang w:val="en-GB"/>
+        </w:rPr>
+        <w:t>The duration, number of times and optional pause in between each acquisition, are set by the spin boxes between the labels</w:t>
+      </w:r>
+      <w:r>
+        <w:rPr>
+          <w:b/>
+          <w:lang w:val="en-GB"/>
+        </w:rPr>
         <w:t xml:space="preserve"> Duration, seconds</w:t>
       </w:r>
       <w:r>
@@ -3887,122 +4221,149 @@
         <w:rPr>
           <w:lang w:val="en-GB"/>
         </w:rPr>
-        <w:t xml:space="preserve"> - to begin and abort data acquisition respectively. The tick box </w:t>
-      </w:r>
-      <w:r>
+        <w:t xml:space="preserve"> - to begin and abort data acquisition respectively. </w:t>
+      </w:r>
+    </w:p>
+    <w:p>
+      <w:pPr>
+        <w:pStyle w:val="NoSpacing"/>
+        <w:rPr>
+          <w:lang w:val="en-GB"/>
+        </w:rPr>
+      </w:pPr>
+    </w:p>
+    <w:p>
+      <w:pPr>
+        <w:pStyle w:val="NoSpacing"/>
         <w:rPr>
           <w:b/>
           <w:lang w:val="en-GB"/>
         </w:rPr>
-        <w:t>Save Raw</w:t>
+      </w:pPr>
+      <w:r>
+        <w:rPr>
+          <w:lang w:val="en-GB"/>
+        </w:rPr>
+        <w:t>Six of the environmental parameters from the Detector Control Tab are duplicated here, as is the detector Status information. The two progress bars which are duplicated on the Visualisation Tab are also present. Logging</w:t>
+      </w:r>
+      <w:r>
+        <w:rPr>
+          <w:lang w:val="en-GB"/>
+        </w:rPr>
+        <w:t xml:space="preserve"> can be toggled on or off. If logging is selected then</w:t>
+      </w:r>
+      <w:r>
+        <w:rPr>
+          <w:lang w:val="en-GB"/>
+        </w:rPr>
+        <w:t xml:space="preserve"> timestamps </w:t>
+      </w:r>
+      <w:r>
+        <w:rPr>
+          <w:lang w:val="en-GB"/>
+        </w:rPr>
+        <w:t>may be appended</w:t>
+      </w:r>
+      <w:r>
+        <w:rPr>
+          <w:lang w:val="en-GB"/>
+        </w:rPr>
+        <w:t xml:space="preserve"> to the log file name</w:t>
+      </w:r>
+      <w:r>
+        <w:rPr>
+          <w:lang w:val="en-GB"/>
+        </w:rPr>
+        <w:t xml:space="preserve">. The </w:t>
+      </w:r>
+      <w:r>
+        <w:rPr>
+          <w:lang w:val="en-GB"/>
+        </w:rPr>
+        <w:t>log file</w:t>
+      </w:r>
+      <w:r>
+        <w:rPr>
+          <w:lang w:val="en-GB"/>
+        </w:rPr>
+        <w:t xml:space="preserve"> directory and log file prefix</w:t>
+      </w:r>
+      <w:r>
+        <w:rPr>
+          <w:lang w:val="en-GB"/>
+        </w:rPr>
+        <w:t xml:space="preserve"> name </w:t>
+      </w:r>
+      <w:r>
+        <w:rPr>
+          <w:lang w:val="en-GB"/>
+        </w:rPr>
+        <w:t>are set using</w:t>
       </w:r>
       <w:r>
         <w:rPr>
           <w:b/>
           <w:lang w:val="en-GB"/>
         </w:rPr>
+        <w:t xml:space="preserve"> Log File Directory</w:t>
+      </w:r>
+      <w:r>
+        <w:rPr>
+          <w:lang w:val="en-GB"/>
+        </w:rPr>
+        <w:t xml:space="preserve"> and</w:t>
+      </w:r>
+      <w:r>
+        <w:rPr>
+          <w:b/>
+          <w:lang w:val="en-GB"/>
+        </w:rPr>
+        <w:t xml:space="preserve"> Log File Prefix</w:t>
+      </w:r>
+      <w:r>
+        <w:rPr>
+          <w:lang w:val="en-GB"/>
+        </w:rPr>
+        <w:t>.</w:t>
+      </w:r>
+      <w:r>
+        <w:rPr>
+          <w:lang w:val="en-GB"/>
+        </w:rPr>
         <w:t xml:space="preserve"> </w:t>
       </w:r>
       <w:r>
         <w:rPr>
-          <w:lang w:val="en-GB"/>
-        </w:rPr>
-        <w:t>will save raw binary files of unprocessed acquired data.</w:t>
-      </w:r>
-    </w:p>
-    <w:p>
-      <w:pPr>
-        <w:pStyle w:val="NoSpacing"/>
-        <w:rPr>
-          <w:lang w:val="en-GB"/>
-        </w:rPr>
-      </w:pPr>
-      <w:r>
-        <w:rPr>
           <w:b/>
-          <w:i/>
-          <w:lang w:val="en-GB"/>
-        </w:rPr>
-        <w:t>Offsets?</w:t>
-      </w:r>
-      <w:r>
-        <w:rPr>
-          <w:i/>
-          <w:lang w:val="en-GB"/>
-        </w:rPr>
-        <w:t xml:space="preserve"> = ??</w:t>
-      </w:r>
-    </w:p>
-    <w:p>
-      <w:pPr>
-        <w:pStyle w:val="NoSpacing"/>
-        <w:rPr>
-          <w:b/>
-          <w:lang w:val="en-GB"/>
-        </w:rPr>
-      </w:pPr>
-      <w:r>
-        <w:rPr>
-          <w:lang w:val="en-GB"/>
-        </w:rPr>
-        <w:lastRenderedPageBreak/>
-        <w:t>Six of the environmental parameters from the Detector Control Tab are duplicated here, as is the detector Status information. The two progress bars which are duplicated on the Visualisation Tab are also present. Logging</w:t>
-      </w:r>
-      <w:r>
-        <w:rPr>
-          <w:lang w:val="en-GB"/>
-        </w:rPr>
-        <w:t xml:space="preserve"> can be toggled on or off. If logging is selected then</w:t>
-      </w:r>
-      <w:r>
-        <w:rPr>
-          <w:lang w:val="en-GB"/>
-        </w:rPr>
-        <w:t xml:space="preserve"> timestamps </w:t>
-      </w:r>
-      <w:r>
-        <w:rPr>
-          <w:lang w:val="en-GB"/>
-        </w:rPr>
-        <w:t xml:space="preserve">may be appended. The </w:t>
-      </w:r>
-      <w:r>
-        <w:rPr>
-          <w:lang w:val="en-GB"/>
-        </w:rPr>
-        <w:t xml:space="preserve">log file directory and log file prefixed name </w:t>
-      </w:r>
-      <w:r>
-        <w:rPr>
-          <w:lang w:val="en-GB"/>
-        </w:rPr>
-        <w:t>are set using</w:t>
-      </w:r>
-      <w:r>
-        <w:rPr>
-          <w:b/>
-          <w:lang w:val="en-GB"/>
-        </w:rPr>
-        <w:t xml:space="preserve"> Log File Directory</w:t>
-      </w:r>
-      <w:r>
-        <w:rPr>
-          <w:lang w:val="en-GB"/>
-        </w:rPr>
-        <w:t xml:space="preserve"> and</w:t>
-      </w:r>
-      <w:r>
-        <w:rPr>
-          <w:b/>
-          <w:lang w:val="en-GB"/>
-        </w:rPr>
-        <w:t xml:space="preserve"> Log File Prefix</w:t>
-      </w:r>
-      <w:r>
-        <w:rPr>
-          <w:lang w:val="en-GB"/>
-        </w:rPr>
-        <w:t>.</w:t>
+          <w:lang w:val="en-GB"/>
+        </w:rPr>
+        <w:t>Append Timestamp?</w:t>
+      </w:r>
+      <w:r>
+        <w:rPr>
+          <w:lang w:val="en-GB"/>
+        </w:rPr>
+        <w:t xml:space="preserve"> </w:t>
+      </w:r>
+      <w:proofErr w:type="gramStart"/>
+      <w:r>
+        <w:rPr>
+          <w:lang w:val="en-GB"/>
+        </w:rPr>
+        <w:t>toggles</w:t>
+      </w:r>
+      <w:proofErr w:type="gramEnd"/>
+      <w:r>
+        <w:rPr>
+          <w:lang w:val="en-GB"/>
+        </w:rPr>
+        <w:t xml:space="preserve"> adding timestamp to the</w:t>
+      </w:r>
+      <w:r>
+        <w:rPr>
+          <w:lang w:val="en-GB"/>
+        </w:rPr>
+        <w:t xml:space="preserve"> log file’s name.</w:t>
       </w:r>
     </w:p>
     <w:p>
@@ -4166,6 +4527,132 @@
           <w:lang w:val="en-GB"/>
         </w:rPr>
       </w:pPr>
+      <w:r>
+        <w:rPr>
+          <w:b/>
+          <w:lang w:val="en-GB"/>
+        </w:rPr>
+        <w:t>Detector Control</w:t>
+      </w:r>
+      <w:r>
+        <w:rPr>
+          <w:lang w:val="en-GB"/>
+        </w:rPr>
+        <w:t xml:space="preserve">: The option </w:t>
+      </w:r>
+      <w:r>
+        <w:rPr>
+          <w:b/>
+          <w:lang w:val="en-GB"/>
+        </w:rPr>
+        <w:t>Bias Voltage?</w:t>
+      </w:r>
+      <w:r>
+        <w:rPr>
+          <w:lang w:val="en-GB"/>
+        </w:rPr>
+        <w:t xml:space="preserve"> </w:t>
+      </w:r>
+      <w:proofErr w:type="gramStart"/>
+      <w:r>
+        <w:rPr>
+          <w:lang w:val="en-GB"/>
+        </w:rPr>
+        <w:t>and</w:t>
+      </w:r>
+      <w:proofErr w:type="gramEnd"/>
+      <w:r>
+        <w:rPr>
+          <w:lang w:val="en-GB"/>
+        </w:rPr>
+        <w:t xml:space="preserve"> the </w:t>
+      </w:r>
+      <w:r>
+        <w:rPr>
+          <w:b/>
+          <w:lang w:val="en-GB"/>
+        </w:rPr>
+        <w:t>Turn on HV</w:t>
+      </w:r>
+      <w:r>
+        <w:rPr>
+          <w:lang w:val="en-GB"/>
+        </w:rPr>
+        <w:t>/</w:t>
+      </w:r>
+      <w:r>
+        <w:rPr>
+          <w:b/>
+          <w:lang w:val="en-GB"/>
+        </w:rPr>
+        <w:t>Turn off HV</w:t>
+      </w:r>
+      <w:r>
+        <w:rPr>
+          <w:lang w:val="en-GB"/>
+        </w:rPr>
+        <w:t xml:space="preserve"> perform the same function. However, while </w:t>
+      </w:r>
+      <w:r>
+        <w:rPr>
+          <w:lang w:val="en-GB"/>
+        </w:rPr>
+        <w:t xml:space="preserve">clicking on the 2 HV icons in turn will tick and untick </w:t>
+      </w:r>
+      <w:r>
+        <w:rPr>
+          <w:b/>
+          <w:lang w:val="en-GB"/>
+        </w:rPr>
+        <w:t>Bias Voltage?</w:t>
+      </w:r>
+      <w:r>
+        <w:rPr>
+          <w:lang w:val="en-GB"/>
+        </w:rPr>
+        <w:t xml:space="preserve"> </w:t>
+      </w:r>
+      <w:proofErr w:type="gramStart"/>
+      <w:r>
+        <w:rPr>
+          <w:lang w:val="en-GB"/>
+        </w:rPr>
+        <w:t>accordingly</w:t>
+      </w:r>
+      <w:proofErr w:type="gramEnd"/>
+      <w:r>
+        <w:rPr>
+          <w:lang w:val="en-GB"/>
+        </w:rPr>
+        <w:t xml:space="preserve">, ticking and unticking </w:t>
+      </w:r>
+      <w:r>
+        <w:rPr>
+          <w:b/>
+          <w:lang w:val="en-GB"/>
+        </w:rPr>
+        <w:t>Bias Voltage?</w:t>
+      </w:r>
+      <w:r>
+        <w:rPr>
+          <w:lang w:val="en-GB"/>
+        </w:rPr>
+        <w:t xml:space="preserve"> </w:t>
+      </w:r>
+      <w:proofErr w:type="gramStart"/>
+      <w:r>
+        <w:rPr>
+          <w:lang w:val="en-GB"/>
+        </w:rPr>
+        <w:t>doesn’t</w:t>
+      </w:r>
+      <w:proofErr w:type="gramEnd"/>
+      <w:r>
+        <w:rPr>
+          <w:lang w:val="en-GB"/>
+        </w:rPr>
+        <w:t xml:space="preserve"> change the HV icons in the same fashion. But either method will control the HV bias as intended, this is merely a cosmetic bug.</w:t>
+      </w:r>
     </w:p>
     <w:p>
       <w:pPr>
@@ -6519,7 +7006,7 @@
 </file>
 
 <file path=customXml/itemProps1.xml><?xml version="1.0" encoding="utf-8"?>
-<ds:datastoreItem xmlns:ds="http://schemas.openxmlformats.org/officeDocument/2006/customXml" ds:itemID="{D413E516-FAF1-4DE4-AF2F-C266ECD1B84C}">
+<ds:datastoreItem xmlns:ds="http://schemas.openxmlformats.org/officeDocument/2006/customXml" ds:itemID="{99C7DDD4-8D02-4E09-8DFF-08A1B2F39442}">
   <ds:schemaRefs>
     <ds:schemaRef ds:uri="http://schemas.openxmlformats.org/officeDocument/2006/bibliography"/>
   </ds:schemaRefs>

</xml_diff>